<commit_message>
added Creature.addBonusHealth tests and Creature.addCondition Test
</commit_message>
<xml_diff>
--- a/docs/Milestone 2 Report.docx
+++ b/docs/Milestone 2 Report.docx
@@ -56,13 +56,8 @@
         </w:numPr>
       </w:pPr>
       <w:r>
-        <w:t xml:space="preserve">Updated damage functions to account for crits and </w:t>
-      </w:r>
-      <w:proofErr w:type="spellStart"/>
-      <w:r>
-        <w:t>autocrits</w:t>
-      </w:r>
-      <w:proofErr w:type="spellEnd"/>
+        <w:t>Updated damage functions to account for crits and autocrits</w:t>
+      </w:r>
     </w:p>
     <w:p>
       <w:pPr>
@@ -72,13 +67,14 @@
           <w:numId w:val="5"/>
         </w:numPr>
       </w:pPr>
-      <w:proofErr w:type="spellStart"/>
-      <w:r>
-        <w:t>Creature.AddHealth</w:t>
-      </w:r>
-      <w:proofErr w:type="spellEnd"/>
-      <w:r>
-        <w:t xml:space="preserve"> Tests</w:t>
+      <w:r>
+        <w:t>Creature.</w:t>
+      </w:r>
+      <w:r>
+        <w:t>a</w:t>
+      </w:r>
+      <w:r>
+        <w:t>ddHealth Tests</w:t>
       </w:r>
     </w:p>
     <w:p>
@@ -89,21 +85,14 @@
           <w:numId w:val="5"/>
         </w:numPr>
       </w:pPr>
-      <w:proofErr w:type="spellStart"/>
-      <w:r>
-        <w:t>Creature.RemoveHealth</w:t>
-      </w:r>
-      <w:proofErr w:type="spellEnd"/>
-      <w:r>
-        <w:t xml:space="preserve"> Tests</w:t>
-      </w:r>
-    </w:p>
-    <w:p>
-      <w:pPr>
-        <w:pStyle w:val="Heading2"/>
-      </w:pPr>
-      <w:r>
-        <w:t>Darin Hardie</w:t>
+      <w:r>
+        <w:t>Creature.</w:t>
+      </w:r>
+      <w:r>
+        <w:t>r</w:t>
+      </w:r>
+      <w:r>
+        <w:t>emoveHealth Tests</w:t>
       </w:r>
     </w:p>
     <w:p>
@@ -114,13 +103,8 @@
           <w:numId w:val="5"/>
         </w:numPr>
       </w:pPr>
-    </w:p>
-    <w:p>
-      <w:pPr>
-        <w:pStyle w:val="Heading2"/>
-      </w:pPr>
-      <w:r>
-        <w:t>Will Walker</w:t>
+      <w:r>
+        <w:t>Creature.addBonusHealth Tests</w:t>
       </w:r>
     </w:p>
     <w:p>
@@ -132,7 +116,15 @@
         </w:numPr>
       </w:pPr>
       <w:r>
-        <w:t>Turn tracking implementation</w:t>
+        <w:t>Creature.addCondition Test</w:t>
+      </w:r>
+    </w:p>
+    <w:p>
+      <w:pPr>
+        <w:pStyle w:val="Heading2"/>
+      </w:pPr>
+      <w:r>
+        <w:t>Darin Hardie</w:t>
       </w:r>
     </w:p>
     <w:p>
@@ -143,8 +135,13 @@
           <w:numId w:val="5"/>
         </w:numPr>
       </w:pPr>
-      <w:r>
-        <w:t>Creature grouping for turn tracking</w:t>
+    </w:p>
+    <w:p>
+      <w:pPr>
+        <w:pStyle w:val="Heading2"/>
+      </w:pPr>
+      <w:r>
+        <w:t>Will Walker</w:t>
       </w:r>
     </w:p>
     <w:p>
@@ -156,7 +153,7 @@
         </w:numPr>
       </w:pPr>
       <w:r>
-        <w:t>Advance Turn Button in GUI</w:t>
+        <w:t>Turn tracking implementation</w:t>
       </w:r>
     </w:p>
     <w:p>
@@ -168,7 +165,7 @@
         </w:numPr>
       </w:pPr>
       <w:r>
-        <w:t>GUI rounds label</w:t>
+        <w:t>Creature grouping for turn tracking</w:t>
       </w:r>
     </w:p>
     <w:p>
@@ -180,7 +177,7 @@
         </w:numPr>
       </w:pPr>
       <w:r>
-        <w:t>Active turn borders</w:t>
+        <w:t>Advance Turn Button in GUI</w:t>
       </w:r>
     </w:p>
     <w:p>
@@ -192,7 +189,7 @@
         </w:numPr>
       </w:pPr>
       <w:r>
-        <w:t>Updated condition objects</w:t>
+        <w:t>GUI rounds label</w:t>
       </w:r>
     </w:p>
     <w:p>
@@ -204,7 +201,7 @@
         </w:numPr>
       </w:pPr>
       <w:r>
-        <w:t>Integrated new conditions and GUI</w:t>
+        <w:t>Active turn borders</w:t>
       </w:r>
     </w:p>
     <w:p>
@@ -216,6 +213,30 @@
         </w:numPr>
       </w:pPr>
       <w:r>
+        <w:t>Updated condition objects</w:t>
+      </w:r>
+    </w:p>
+    <w:p>
+      <w:pPr>
+        <w:pStyle w:val="ListParagraph"/>
+        <w:numPr>
+          <w:ilvl w:val="0"/>
+          <w:numId w:val="5"/>
+        </w:numPr>
+      </w:pPr>
+      <w:r>
+        <w:t>Integrated new conditions and GUI</w:t>
+      </w:r>
+    </w:p>
+    <w:p>
+      <w:pPr>
+        <w:pStyle w:val="ListParagraph"/>
+        <w:numPr>
+          <w:ilvl w:val="0"/>
+          <w:numId w:val="5"/>
+        </w:numPr>
+      </w:pPr>
+      <w:r>
         <w:t>Created condition durations</w:t>
       </w:r>
     </w:p>
@@ -242,29 +263,8 @@
           <w:numId w:val="7"/>
         </w:numPr>
       </w:pPr>
-      <w:proofErr w:type="spellStart"/>
-      <w:r>
-        <w:t>Creature.removeHealth</w:t>
-      </w:r>
-      <w:proofErr w:type="spellEnd"/>
-      <w:r>
-        <w:t xml:space="preserve"> bypassed the </w:t>
-      </w:r>
-      <w:proofErr w:type="spellStart"/>
-      <w:r>
-        <w:t>Creature.getCurrentConditions</w:t>
-      </w:r>
-      <w:proofErr w:type="spellEnd"/>
-      <w:r>
-        <w:t xml:space="preserve"> function and used the one in the </w:t>
-      </w:r>
-      <w:proofErr w:type="spellStart"/>
-      <w:r>
-        <w:t>ConditionDao</w:t>
-      </w:r>
-      <w:proofErr w:type="spellEnd"/>
-      <w:r>
-        <w:t xml:space="preserve"> instead</w:t>
+      <w:r>
+        <w:t>Creature.removeHealth bypassed the Creature.getCurrentConditions function and used the one in the ConditionDao instead</w:t>
       </w:r>
     </w:p>
     <w:p>
@@ -275,11 +275,9 @@
           <w:numId w:val="7"/>
         </w:numPr>
       </w:pPr>
-      <w:proofErr w:type="spellStart"/>
       <w:r>
         <w:t>removeHealth_with_auto_crits</w:t>
       </w:r>
-      <w:proofErr w:type="spellEnd"/>
     </w:p>
     <w:p>
       <w:pPr>

</xml_diff>

<commit_message>
Added removeCondition, decerementCondition, getName, getMaxHealth, getCurrentHealth and getIniative tests. Began getCurrentCondition test (incomplete)
</commit_message>
<xml_diff>
--- a/docs/Milestone 2 Report.docx
+++ b/docs/Milestone 2 Report.docx
@@ -20,8 +20,13 @@
         <w:pStyle w:val="Heading2"/>
       </w:pPr>
       <w:r>
-        <w:t>Nathanael Ostheller</w:t>
-      </w:r>
+        <w:t xml:space="preserve">Nathanael </w:t>
+      </w:r>
+      <w:proofErr w:type="spellStart"/>
+      <w:r>
+        <w:t>Ostheller</w:t>
+      </w:r>
+      <w:proofErr w:type="spellEnd"/>
     </w:p>
     <w:p>
       <w:pPr>
@@ -32,8 +37,13 @@
         </w:numPr>
       </w:pPr>
       <w:r>
-        <w:t>Added critical hit functionality in backend</w:t>
-      </w:r>
+        <w:t xml:space="preserve">Added critical hit functionality in </w:t>
+      </w:r>
+      <w:proofErr w:type="gramStart"/>
+      <w:r>
+        <w:t>backend</w:t>
+      </w:r>
+      <w:proofErr w:type="gramEnd"/>
     </w:p>
     <w:p>
       <w:pPr>
@@ -44,8 +54,13 @@
         </w:numPr>
       </w:pPr>
       <w:r>
-        <w:t>Updated GUI for allowing critical hits</w:t>
-      </w:r>
+        <w:t xml:space="preserve">Updated GUI for allowing critical </w:t>
+      </w:r>
+      <w:proofErr w:type="gramStart"/>
+      <w:r>
+        <w:t>hits</w:t>
+      </w:r>
+      <w:proofErr w:type="gramEnd"/>
     </w:p>
     <w:p>
       <w:pPr>
@@ -56,8 +71,15 @@
         </w:numPr>
       </w:pPr>
       <w:r>
-        <w:t>Updated damage functions to account for crits and autocrits</w:t>
-      </w:r>
+        <w:t xml:space="preserve">Updated damage functions to account for crits and </w:t>
+      </w:r>
+      <w:proofErr w:type="spellStart"/>
+      <w:proofErr w:type="gramStart"/>
+      <w:r>
+        <w:t>autocrits</w:t>
+      </w:r>
+      <w:proofErr w:type="spellEnd"/>
+      <w:proofErr w:type="gramEnd"/>
     </w:p>
     <w:p>
       <w:pPr>
@@ -67,6 +89,7 @@
           <w:numId w:val="5"/>
         </w:numPr>
       </w:pPr>
+      <w:proofErr w:type="spellStart"/>
       <w:r>
         <w:t>Creature.</w:t>
       </w:r>
@@ -74,7 +97,11 @@
         <w:t>a</w:t>
       </w:r>
       <w:r>
-        <w:t>ddHealth Tests</w:t>
+        <w:t>ddHealth</w:t>
+      </w:r>
+      <w:proofErr w:type="spellEnd"/>
+      <w:r>
+        <w:t xml:space="preserve"> Tests</w:t>
       </w:r>
     </w:p>
     <w:p>
@@ -85,6 +112,7 @@
           <w:numId w:val="5"/>
         </w:numPr>
       </w:pPr>
+      <w:proofErr w:type="spellStart"/>
       <w:r>
         <w:t>Creature.</w:t>
       </w:r>
@@ -92,7 +120,11 @@
         <w:t>r</w:t>
       </w:r>
       <w:r>
-        <w:t>emoveHealth Tests</w:t>
+        <w:t>emoveHealth</w:t>
+      </w:r>
+      <w:proofErr w:type="spellEnd"/>
+      <w:r>
+        <w:t xml:space="preserve"> Tests</w:t>
       </w:r>
     </w:p>
     <w:p>
@@ -103,8 +135,13 @@
           <w:numId w:val="5"/>
         </w:numPr>
       </w:pPr>
-      <w:r>
-        <w:t>Creature.addBonusHealth Tests</w:t>
+      <w:proofErr w:type="spellStart"/>
+      <w:r>
+        <w:t>Creature.addBonusHealth</w:t>
+      </w:r>
+      <w:proofErr w:type="spellEnd"/>
+      <w:r>
+        <w:t xml:space="preserve"> Tests</w:t>
       </w:r>
     </w:p>
     <w:p>
@@ -115,8 +152,13 @@
           <w:numId w:val="5"/>
         </w:numPr>
       </w:pPr>
-      <w:r>
-        <w:t>Creature.addCondition Test</w:t>
+      <w:proofErr w:type="spellStart"/>
+      <w:r>
+        <w:t>Creature.addCondition</w:t>
+      </w:r>
+      <w:proofErr w:type="spellEnd"/>
+      <w:r>
+        <w:t xml:space="preserve"> Test</w:t>
       </w:r>
     </w:p>
     <w:p>
@@ -135,6 +177,99 @@
           <w:numId w:val="5"/>
         </w:numPr>
       </w:pPr>
+      <w:proofErr w:type="spellStart"/>
+      <w:r>
+        <w:t>Creature.removeCondition</w:t>
+      </w:r>
+      <w:proofErr w:type="spellEnd"/>
+      <w:r>
+        <w:t xml:space="preserve"> Tests</w:t>
+      </w:r>
+    </w:p>
+    <w:p>
+      <w:pPr>
+        <w:pStyle w:val="ListParagraph"/>
+        <w:numPr>
+          <w:ilvl w:val="0"/>
+          <w:numId w:val="5"/>
+        </w:numPr>
+      </w:pPr>
+      <w:proofErr w:type="spellStart"/>
+      <w:r>
+        <w:t>Creature.decrementCondition</w:t>
+      </w:r>
+      <w:proofErr w:type="spellEnd"/>
+      <w:r>
+        <w:t xml:space="preserve"> Tests</w:t>
+      </w:r>
+    </w:p>
+    <w:p>
+      <w:pPr>
+        <w:pStyle w:val="ListParagraph"/>
+        <w:numPr>
+          <w:ilvl w:val="0"/>
+          <w:numId w:val="5"/>
+        </w:numPr>
+      </w:pPr>
+      <w:proofErr w:type="spellStart"/>
+      <w:r>
+        <w:t>Creature.getName</w:t>
+      </w:r>
+      <w:proofErr w:type="spellEnd"/>
+      <w:r>
+        <w:t xml:space="preserve"> Tests</w:t>
+      </w:r>
+    </w:p>
+    <w:p>
+      <w:pPr>
+        <w:pStyle w:val="ListParagraph"/>
+        <w:numPr>
+          <w:ilvl w:val="0"/>
+          <w:numId w:val="5"/>
+        </w:numPr>
+      </w:pPr>
+      <w:proofErr w:type="spellStart"/>
+      <w:r>
+        <w:t>Creature.getMaxHealth</w:t>
+      </w:r>
+      <w:proofErr w:type="spellEnd"/>
+      <w:r>
+        <w:t xml:space="preserve"> Tests</w:t>
+      </w:r>
+    </w:p>
+    <w:p>
+      <w:pPr>
+        <w:pStyle w:val="ListParagraph"/>
+        <w:numPr>
+          <w:ilvl w:val="0"/>
+          <w:numId w:val="5"/>
+        </w:numPr>
+      </w:pPr>
+      <w:proofErr w:type="spellStart"/>
+      <w:r>
+        <w:t>Creature.getCurrentHealth</w:t>
+      </w:r>
+      <w:proofErr w:type="spellEnd"/>
+      <w:r>
+        <w:t xml:space="preserve"> Tests</w:t>
+      </w:r>
+    </w:p>
+    <w:p>
+      <w:pPr>
+        <w:pStyle w:val="ListParagraph"/>
+        <w:numPr>
+          <w:ilvl w:val="0"/>
+          <w:numId w:val="5"/>
+        </w:numPr>
+      </w:pPr>
+      <w:proofErr w:type="spellStart"/>
+      <w:r>
+        <w:t>Creature.getInitative</w:t>
+      </w:r>
+      <w:proofErr w:type="spellEnd"/>
+      <w:r>
+        <w:t xml:space="preserve"> Tests</w:t>
+      </w:r>
     </w:p>
     <w:p>
       <w:pPr>
@@ -153,8 +288,13 @@
         </w:numPr>
       </w:pPr>
       <w:r>
-        <w:t>Turn tracking implementation</w:t>
-      </w:r>
+        <w:t xml:space="preserve">Turn tracking </w:t>
+      </w:r>
+      <w:proofErr w:type="gramStart"/>
+      <w:r>
+        <w:t>implementation</w:t>
+      </w:r>
+      <w:proofErr w:type="gramEnd"/>
     </w:p>
     <w:p>
       <w:pPr>
@@ -165,8 +305,13 @@
         </w:numPr>
       </w:pPr>
       <w:r>
-        <w:t>Creature grouping for turn tracking</w:t>
-      </w:r>
+        <w:t xml:space="preserve">Creature grouping for turn </w:t>
+      </w:r>
+      <w:proofErr w:type="gramStart"/>
+      <w:r>
+        <w:t>tracking</w:t>
+      </w:r>
+      <w:proofErr w:type="gramEnd"/>
     </w:p>
     <w:p>
       <w:pPr>
@@ -189,8 +334,13 @@
         </w:numPr>
       </w:pPr>
       <w:r>
-        <w:t>GUI rounds label</w:t>
-      </w:r>
+        <w:t xml:space="preserve">GUI rounds </w:t>
+      </w:r>
+      <w:proofErr w:type="gramStart"/>
+      <w:r>
+        <w:t>label</w:t>
+      </w:r>
+      <w:proofErr w:type="gramEnd"/>
     </w:p>
     <w:p>
       <w:pPr>
@@ -225,8 +375,13 @@
         </w:numPr>
       </w:pPr>
       <w:r>
-        <w:t>Integrated new conditions and GUI</w:t>
-      </w:r>
+        <w:t xml:space="preserve">Integrated new conditions and </w:t>
+      </w:r>
+      <w:proofErr w:type="gramStart"/>
+      <w:r>
+        <w:t>GUI</w:t>
+      </w:r>
+      <w:proofErr w:type="gramEnd"/>
     </w:p>
     <w:p>
       <w:pPr>
@@ -237,8 +392,13 @@
         </w:numPr>
       </w:pPr>
       <w:r>
-        <w:t>Created condition durations</w:t>
-      </w:r>
+        <w:t xml:space="preserve">Created condition </w:t>
+      </w:r>
+      <w:proofErr w:type="gramStart"/>
+      <w:r>
+        <w:t>durations</w:t>
+      </w:r>
+      <w:proofErr w:type="gramEnd"/>
     </w:p>
     <w:p>
       <w:r>
@@ -263,8 +423,34 @@
           <w:numId w:val="7"/>
         </w:numPr>
       </w:pPr>
-      <w:r>
-        <w:t>Creature.removeHealth bypassed the Creature.getCurrentConditions function and used the one in the ConditionDao instead</w:t>
+      <w:proofErr w:type="spellStart"/>
+      <w:r>
+        <w:t>Creature.removeHealth</w:t>
+      </w:r>
+      <w:proofErr w:type="spellEnd"/>
+      <w:r>
+        <w:t xml:space="preserve"> bypassed the </w:t>
+      </w:r>
+      <w:proofErr w:type="spellStart"/>
+      <w:proofErr w:type="gramStart"/>
+      <w:r>
+        <w:t>Creature</w:t>
+      </w:r>
+      <w:proofErr w:type="gramEnd"/>
+      <w:r>
+        <w:t>.getCurrentConditions</w:t>
+      </w:r>
+      <w:proofErr w:type="spellEnd"/>
+      <w:r>
+        <w:t xml:space="preserve"> function and used the one in the </w:t>
+      </w:r>
+      <w:proofErr w:type="spellStart"/>
+      <w:r>
+        <w:t>ConditionDao</w:t>
+      </w:r>
+      <w:proofErr w:type="spellEnd"/>
+      <w:r>
+        <w:t xml:space="preserve"> instead</w:t>
       </w:r>
     </w:p>
     <w:p>
@@ -275,9 +461,11 @@
           <w:numId w:val="7"/>
         </w:numPr>
       </w:pPr>
+      <w:proofErr w:type="spellStart"/>
       <w:r>
         <w:t>removeHealth_with_auto_crits</w:t>
       </w:r>
+      <w:proofErr w:type="spellEnd"/>
     </w:p>
     <w:p>
       <w:pPr>

</xml_diff>

<commit_message>
added CreatureDaoImpl saveCreature and loadCreature tests
</commit_message>
<xml_diff>
--- a/docs/Milestone 2 Report.docx
+++ b/docs/Milestone 2 Report.docx
@@ -163,6 +163,46 @@
     </w:p>
     <w:p>
       <w:pPr>
+        <w:pStyle w:val="ListParagraph"/>
+        <w:numPr>
+          <w:ilvl w:val="0"/>
+          <w:numId w:val="5"/>
+        </w:numPr>
+      </w:pPr>
+      <w:proofErr w:type="spellStart"/>
+      <w:r>
+        <w:t>CreatureDaoImpl.saveCreatures</w:t>
+      </w:r>
+      <w:proofErr w:type="spellEnd"/>
+      <w:r>
+        <w:t xml:space="preserve"> Test</w:t>
+      </w:r>
+    </w:p>
+    <w:p>
+      <w:pPr>
+        <w:pStyle w:val="ListParagraph"/>
+        <w:numPr>
+          <w:ilvl w:val="0"/>
+          <w:numId w:val="5"/>
+        </w:numPr>
+      </w:pPr>
+      <w:proofErr w:type="spellStart"/>
+      <w:r>
+        <w:t>CreatureDaoImpl.</w:t>
+      </w:r>
+      <w:r>
+        <w:t>load</w:t>
+      </w:r>
+      <w:r>
+        <w:t>Creatures</w:t>
+      </w:r>
+      <w:proofErr w:type="spellEnd"/>
+      <w:r>
+        <w:t xml:space="preserve"> Test</w:t>
+      </w:r>
+    </w:p>
+    <w:p>
+      <w:pPr>
         <w:pStyle w:val="Heading2"/>
       </w:pPr>
       <w:r>
@@ -463,10 +503,7 @@
       </w:r>
       <w:proofErr w:type="spellEnd"/>
       <w:r>
-        <w:t xml:space="preserve"> </w:t>
-      </w:r>
-      <w:r>
-        <w:t>had code that was unused and could be slightly adjusted to optimize function</w:t>
+        <w:t xml:space="preserve"> had code that was unused and could be slightly adjusted to optimize function</w:t>
       </w:r>
     </w:p>
     <w:p>
@@ -483,10 +520,7 @@
       </w:r>
       <w:proofErr w:type="spellEnd"/>
       <w:r>
-        <w:t xml:space="preserve"> </w:t>
-      </w:r>
-      <w:r>
-        <w:t>Test</w:t>
+        <w:t xml:space="preserve"> Test</w:t>
       </w:r>
     </w:p>
     <w:p>

</xml_diff>

<commit_message>
Updated Milestone Report, added ConditionDaoImplTest.java
</commit_message>
<xml_diff>
--- a/docs/Milestone 2 Report.docx
+++ b/docs/Milestone 2 Report.docx
@@ -20,32 +20,47 @@
         <w:pStyle w:val="Heading2"/>
       </w:pPr>
       <w:r>
-        <w:t>Nathanael Ostheller</w:t>
-      </w:r>
-    </w:p>
-    <w:p>
-      <w:pPr>
-        <w:pStyle w:val="ListParagraph"/>
-        <w:numPr>
-          <w:ilvl w:val="0"/>
-          <w:numId w:val="5"/>
-        </w:numPr>
-      </w:pPr>
-      <w:r>
-        <w:t>Added critical hit functionality in backend</w:t>
-      </w:r>
-    </w:p>
-    <w:p>
-      <w:pPr>
-        <w:pStyle w:val="ListParagraph"/>
-        <w:numPr>
-          <w:ilvl w:val="0"/>
-          <w:numId w:val="5"/>
-        </w:numPr>
-      </w:pPr>
-      <w:r>
-        <w:t>Updated GUI for allowing critical hits</w:t>
-      </w:r>
+        <w:t xml:space="preserve">Nathanael </w:t>
+      </w:r>
+      <w:proofErr w:type="spellStart"/>
+      <w:r>
+        <w:t>Ostheller</w:t>
+      </w:r>
+      <w:proofErr w:type="spellEnd"/>
+    </w:p>
+    <w:p>
+      <w:pPr>
+        <w:pStyle w:val="ListParagraph"/>
+        <w:numPr>
+          <w:ilvl w:val="0"/>
+          <w:numId w:val="5"/>
+        </w:numPr>
+      </w:pPr>
+      <w:r>
+        <w:t xml:space="preserve">Added critical hit functionality in </w:t>
+      </w:r>
+      <w:proofErr w:type="gramStart"/>
+      <w:r>
+        <w:t>backend</w:t>
+      </w:r>
+      <w:proofErr w:type="gramEnd"/>
+    </w:p>
+    <w:p>
+      <w:pPr>
+        <w:pStyle w:val="ListParagraph"/>
+        <w:numPr>
+          <w:ilvl w:val="0"/>
+          <w:numId w:val="5"/>
+        </w:numPr>
+      </w:pPr>
+      <w:r>
+        <w:t xml:space="preserve">Updated GUI for allowing critical </w:t>
+      </w:r>
+      <w:proofErr w:type="gramStart"/>
+      <w:r>
+        <w:t>hits</w:t>
+      </w:r>
+      <w:proofErr w:type="gramEnd"/>
     </w:p>
     <w:p>
       <w:pPr>
@@ -59,10 +74,12 @@
         <w:t xml:space="preserve">Updated damage functions to account for crits and </w:t>
       </w:r>
       <w:proofErr w:type="spellStart"/>
+      <w:proofErr w:type="gramStart"/>
       <w:r>
         <w:t>autocrits</w:t>
       </w:r>
       <w:proofErr w:type="spellEnd"/>
+      <w:proofErr w:type="gramEnd"/>
     </w:p>
     <w:p>
       <w:pPr>
@@ -146,6 +163,14 @@
     </w:p>
     <w:p>
       <w:pPr>
+        <w:pStyle w:val="Heading2"/>
+      </w:pPr>
+      <w:r>
+        <w:t>Darin Hardie</w:t>
+      </w:r>
+    </w:p>
+    <w:p>
+      <w:pPr>
         <w:pStyle w:val="ListParagraph"/>
         <w:numPr>
           <w:ilvl w:val="0"/>
@@ -154,12 +179,9 @@
       </w:pPr>
       <w:proofErr w:type="spellStart"/>
       <w:r>
-        <w:t>CreatureDaoImpl.advanceTurn</w:t>
+        <w:t>ConditionDaoImplTest</w:t>
       </w:r>
       <w:proofErr w:type="spellEnd"/>
-      <w:r>
-        <w:t xml:space="preserve"> Test</w:t>
-      </w:r>
     </w:p>
     <w:p>
       <w:pPr>
@@ -171,11 +193,11 @@
       </w:pPr>
       <w:proofErr w:type="spellStart"/>
       <w:r>
-        <w:t>CreatureDaoImpl.saveCreatures</w:t>
+        <w:t>Creature.removeCondition</w:t>
       </w:r>
       <w:proofErr w:type="spellEnd"/>
       <w:r>
-        <w:t xml:space="preserve"> Test</w:t>
+        <w:t xml:space="preserve"> Tests</w:t>
       </w:r>
     </w:p>
     <w:p>
@@ -188,17 +210,113 @@
       </w:pPr>
       <w:proofErr w:type="spellStart"/>
       <w:r>
-        <w:t>CreatureDaoImpl.</w:t>
-      </w:r>
-      <w:r>
-        <w:t>load</w:t>
-      </w:r>
-      <w:r>
-        <w:t>Creatures</w:t>
+        <w:t>Creature.decrementCondition</w:t>
       </w:r>
       <w:proofErr w:type="spellEnd"/>
       <w:r>
-        <w:t xml:space="preserve"> Test</w:t>
+        <w:t xml:space="preserve"> Tests</w:t>
+      </w:r>
+    </w:p>
+    <w:p>
+      <w:pPr>
+        <w:pStyle w:val="ListParagraph"/>
+        <w:numPr>
+          <w:ilvl w:val="0"/>
+          <w:numId w:val="5"/>
+        </w:numPr>
+      </w:pPr>
+      <w:proofErr w:type="spellStart"/>
+      <w:r>
+        <w:t>Creature.getName</w:t>
+      </w:r>
+      <w:proofErr w:type="spellEnd"/>
+      <w:r>
+        <w:t xml:space="preserve"> Tests</w:t>
+      </w:r>
+    </w:p>
+    <w:p>
+      <w:pPr>
+        <w:pStyle w:val="ListParagraph"/>
+        <w:numPr>
+          <w:ilvl w:val="0"/>
+          <w:numId w:val="5"/>
+        </w:numPr>
+      </w:pPr>
+      <w:proofErr w:type="spellStart"/>
+      <w:r>
+        <w:t>Creature.getMaxHealth</w:t>
+      </w:r>
+      <w:proofErr w:type="spellEnd"/>
+      <w:r>
+        <w:t xml:space="preserve"> Tests</w:t>
+      </w:r>
+    </w:p>
+    <w:p>
+      <w:pPr>
+        <w:pStyle w:val="ListParagraph"/>
+        <w:numPr>
+          <w:ilvl w:val="0"/>
+          <w:numId w:val="5"/>
+        </w:numPr>
+      </w:pPr>
+      <w:proofErr w:type="spellStart"/>
+      <w:r>
+        <w:t>Creature.getCurrentHealth</w:t>
+      </w:r>
+      <w:proofErr w:type="spellEnd"/>
+      <w:r>
+        <w:t xml:space="preserve"> Tests</w:t>
+      </w:r>
+    </w:p>
+    <w:p>
+      <w:pPr>
+        <w:pStyle w:val="ListParagraph"/>
+        <w:numPr>
+          <w:ilvl w:val="0"/>
+          <w:numId w:val="5"/>
+        </w:numPr>
+      </w:pPr>
+      <w:proofErr w:type="spellStart"/>
+      <w:r>
+        <w:t>Creature.getInitative</w:t>
+      </w:r>
+      <w:proofErr w:type="spellEnd"/>
+      <w:r>
+        <w:t xml:space="preserve"> Tests</w:t>
+      </w:r>
+    </w:p>
+    <w:p>
+      <w:pPr>
+        <w:pStyle w:val="ListParagraph"/>
+        <w:numPr>
+          <w:ilvl w:val="0"/>
+          <w:numId w:val="5"/>
+        </w:numPr>
+      </w:pPr>
+      <w:proofErr w:type="spellStart"/>
+      <w:r>
+        <w:t>Creature.getCurrentConditions</w:t>
+      </w:r>
+      <w:proofErr w:type="spellEnd"/>
+      <w:r>
+        <w:t xml:space="preserve"> Tests</w:t>
+      </w:r>
+    </w:p>
+    <w:p>
+      <w:pPr>
+        <w:pStyle w:val="ListParagraph"/>
+        <w:numPr>
+          <w:ilvl w:val="0"/>
+          <w:numId w:val="5"/>
+        </w:numPr>
+      </w:pPr>
+      <w:proofErr w:type="spellStart"/>
+      <w:r>
+        <w:t>Creature.getAvailableConditions</w:t>
+      </w:r>
+      <w:proofErr w:type="spellEnd"/>
+      <w:r>
+        <w:t xml:space="preserve"> Tests</w:t>
       </w:r>
     </w:p>
     <w:p>
@@ -206,116 +324,6 @@
         <w:pStyle w:val="Heading2"/>
       </w:pPr>
       <w:r>
-        <w:t>Darin Hardie</w:t>
-      </w:r>
-    </w:p>
-    <w:p>
-      <w:pPr>
-        <w:pStyle w:val="ListParagraph"/>
-        <w:numPr>
-          <w:ilvl w:val="0"/>
-          <w:numId w:val="5"/>
-        </w:numPr>
-      </w:pPr>
-      <w:proofErr w:type="spellStart"/>
-      <w:r>
-        <w:t>Creature.removeCondition</w:t>
-      </w:r>
-      <w:proofErr w:type="spellEnd"/>
-      <w:r>
-        <w:t xml:space="preserve"> Tests</w:t>
-      </w:r>
-    </w:p>
-    <w:p>
-      <w:pPr>
-        <w:pStyle w:val="ListParagraph"/>
-        <w:numPr>
-          <w:ilvl w:val="0"/>
-          <w:numId w:val="5"/>
-        </w:numPr>
-      </w:pPr>
-      <w:proofErr w:type="spellStart"/>
-      <w:r>
-        <w:t>Creature.decrementCondition</w:t>
-      </w:r>
-      <w:proofErr w:type="spellEnd"/>
-      <w:r>
-        <w:t xml:space="preserve"> Tests</w:t>
-      </w:r>
-    </w:p>
-    <w:p>
-      <w:pPr>
-        <w:pStyle w:val="ListParagraph"/>
-        <w:numPr>
-          <w:ilvl w:val="0"/>
-          <w:numId w:val="5"/>
-        </w:numPr>
-      </w:pPr>
-      <w:proofErr w:type="spellStart"/>
-      <w:r>
-        <w:t>Creature.getName</w:t>
-      </w:r>
-      <w:proofErr w:type="spellEnd"/>
-      <w:r>
-        <w:t xml:space="preserve"> Tests</w:t>
-      </w:r>
-    </w:p>
-    <w:p>
-      <w:pPr>
-        <w:pStyle w:val="ListParagraph"/>
-        <w:numPr>
-          <w:ilvl w:val="0"/>
-          <w:numId w:val="5"/>
-        </w:numPr>
-      </w:pPr>
-      <w:proofErr w:type="spellStart"/>
-      <w:r>
-        <w:t>Creature.getMaxHealth</w:t>
-      </w:r>
-      <w:proofErr w:type="spellEnd"/>
-      <w:r>
-        <w:t xml:space="preserve"> Tests</w:t>
-      </w:r>
-    </w:p>
-    <w:p>
-      <w:pPr>
-        <w:pStyle w:val="ListParagraph"/>
-        <w:numPr>
-          <w:ilvl w:val="0"/>
-          <w:numId w:val="5"/>
-        </w:numPr>
-      </w:pPr>
-      <w:proofErr w:type="spellStart"/>
-      <w:r>
-        <w:t>Creature.getCurrentHealth</w:t>
-      </w:r>
-      <w:proofErr w:type="spellEnd"/>
-      <w:r>
-        <w:t xml:space="preserve"> Tests</w:t>
-      </w:r>
-    </w:p>
-    <w:p>
-      <w:pPr>
-        <w:pStyle w:val="ListParagraph"/>
-        <w:numPr>
-          <w:ilvl w:val="0"/>
-          <w:numId w:val="5"/>
-        </w:numPr>
-      </w:pPr>
-      <w:proofErr w:type="spellStart"/>
-      <w:r>
-        <w:t>Creature.getInitative</w:t>
-      </w:r>
-      <w:proofErr w:type="spellEnd"/>
-      <w:r>
-        <w:t xml:space="preserve"> Tests</w:t>
-      </w:r>
-    </w:p>
-    <w:p>
-      <w:pPr>
-        <w:pStyle w:val="Heading2"/>
-      </w:pPr>
-      <w:r>
         <w:t>Will Walker</w:t>
       </w:r>
     </w:p>
@@ -328,20 +336,30 @@
         </w:numPr>
       </w:pPr>
       <w:r>
-        <w:t>Turn tracking implementation</w:t>
-      </w:r>
-    </w:p>
-    <w:p>
-      <w:pPr>
-        <w:pStyle w:val="ListParagraph"/>
-        <w:numPr>
-          <w:ilvl w:val="0"/>
-          <w:numId w:val="5"/>
-        </w:numPr>
-      </w:pPr>
-      <w:r>
-        <w:t>Creature grouping for turn tracking</w:t>
-      </w:r>
+        <w:t xml:space="preserve">Turn tracking </w:t>
+      </w:r>
+      <w:proofErr w:type="gramStart"/>
+      <w:r>
+        <w:t>implementation</w:t>
+      </w:r>
+      <w:proofErr w:type="gramEnd"/>
+    </w:p>
+    <w:p>
+      <w:pPr>
+        <w:pStyle w:val="ListParagraph"/>
+        <w:numPr>
+          <w:ilvl w:val="0"/>
+          <w:numId w:val="5"/>
+        </w:numPr>
+      </w:pPr>
+      <w:r>
+        <w:t xml:space="preserve">Creature grouping for turn </w:t>
+      </w:r>
+      <w:proofErr w:type="gramStart"/>
+      <w:r>
+        <w:t>tracking</w:t>
+      </w:r>
+      <w:proofErr w:type="gramEnd"/>
     </w:p>
     <w:p>
       <w:pPr>
@@ -364,8 +382,13 @@
         </w:numPr>
       </w:pPr>
       <w:r>
-        <w:t>GUI rounds label</w:t>
-      </w:r>
+        <w:t xml:space="preserve">GUI rounds </w:t>
+      </w:r>
+      <w:proofErr w:type="gramStart"/>
+      <w:r>
+        <w:t>label</w:t>
+      </w:r>
+      <w:proofErr w:type="gramEnd"/>
     </w:p>
     <w:p>
       <w:pPr>
@@ -400,20 +423,30 @@
         </w:numPr>
       </w:pPr>
       <w:r>
-        <w:t>Integrated new conditions and GUI</w:t>
-      </w:r>
-    </w:p>
-    <w:p>
-      <w:pPr>
-        <w:pStyle w:val="ListParagraph"/>
-        <w:numPr>
-          <w:ilvl w:val="0"/>
-          <w:numId w:val="5"/>
-        </w:numPr>
-      </w:pPr>
-      <w:r>
-        <w:t>Created condition durations</w:t>
-      </w:r>
+        <w:t xml:space="preserve">Integrated new conditions and </w:t>
+      </w:r>
+      <w:proofErr w:type="gramStart"/>
+      <w:r>
+        <w:t>GUI</w:t>
+      </w:r>
+      <w:proofErr w:type="gramEnd"/>
+    </w:p>
+    <w:p>
+      <w:pPr>
+        <w:pStyle w:val="ListParagraph"/>
+        <w:numPr>
+          <w:ilvl w:val="0"/>
+          <w:numId w:val="5"/>
+        </w:numPr>
+      </w:pPr>
+      <w:r>
+        <w:t xml:space="preserve">Created condition </w:t>
+      </w:r>
+      <w:proofErr w:type="gramStart"/>
+      <w:r>
+        <w:t>durations</w:t>
+      </w:r>
+      <w:proofErr w:type="gramEnd"/>
     </w:p>
     <w:p>
       <w:r>
@@ -447,8 +480,13 @@
         <w:t xml:space="preserve"> bypassed the </w:t>
       </w:r>
       <w:proofErr w:type="spellStart"/>
-      <w:r>
-        <w:t>Creature.getCurrentConditions</w:t>
+      <w:proofErr w:type="gramStart"/>
+      <w:r>
+        <w:t>Creature</w:t>
+      </w:r>
+      <w:proofErr w:type="gramEnd"/>
+      <w:r>
+        <w:t>.getCurrentConditions</w:t>
       </w:r>
       <w:proofErr w:type="spellEnd"/>
       <w:r>
@@ -497,13 +535,8 @@
           <w:numId w:val="7"/>
         </w:numPr>
       </w:pPr>
-      <w:proofErr w:type="spellStart"/>
-      <w:r>
-        <w:t>CreatureDaoImpl.advanceTurn</w:t>
-      </w:r>
-      <w:proofErr w:type="spellEnd"/>
-      <w:r>
-        <w:t xml:space="preserve"> had code that was unused and could be slightly adjusted to optimize function</w:t>
+      <w:r>
+        <w:t>Bug Name</w:t>
       </w:r>
     </w:p>
     <w:p>
@@ -514,13 +547,8 @@
           <w:numId w:val="7"/>
         </w:numPr>
       </w:pPr>
-      <w:proofErr w:type="spellStart"/>
-      <w:r>
-        <w:t>CreatureDaoImpl.advanceTurn</w:t>
-      </w:r>
-      <w:proofErr w:type="spellEnd"/>
-      <w:r>
-        <w:t xml:space="preserve"> Test</w:t>
+      <w:r>
+        <w:t>Found by</w:t>
       </w:r>
     </w:p>
     <w:p>
@@ -532,7 +560,7 @@
         </w:numPr>
       </w:pPr>
       <w:r>
-        <w:t>Fixed</w:t>
+        <w:t>Fixed/Unfixed</w:t>
       </w:r>
     </w:p>
     <w:p>
@@ -611,7 +639,7 @@
         <w:ind w:left="1440" w:hanging="360"/>
       </w:pPr>
     </w:lvl>
-    <w:lvl w:ilvl="2" w:tplc="0409001B">
+    <w:lvl w:ilvl="2" w:tplc="0409001B" w:tentative="1">
       <w:start w:val="1"/>
       <w:numFmt w:val="lowerRoman"/>
       <w:lvlText w:val="%3."/>
@@ -620,7 +648,7 @@
         <w:ind w:left="2160" w:hanging="180"/>
       </w:pPr>
     </w:lvl>
-    <w:lvl w:ilvl="3" w:tplc="0409000F">
+    <w:lvl w:ilvl="3" w:tplc="0409000F" w:tentative="1">
       <w:start w:val="1"/>
       <w:numFmt w:val="decimal"/>
       <w:lvlText w:val="%4."/>

</xml_diff>

<commit_message>
updated documentation and added coverage reports
</commit_message>
<xml_diff>
--- a/docs/Milestone 2 Report.docx
+++ b/docs/Milestone 2 Report.docx
@@ -20,76 +20,53 @@
         <w:pStyle w:val="Heading2"/>
       </w:pPr>
       <w:r>
-        <w:t xml:space="preserve">Nathanael </w:t>
-      </w:r>
-      <w:proofErr w:type="spellStart"/>
-      <w:r>
-        <w:t>Ostheller</w:t>
-      </w:r>
-      <w:proofErr w:type="spellEnd"/>
-    </w:p>
-    <w:p>
-      <w:pPr>
-        <w:pStyle w:val="ListParagraph"/>
-        <w:numPr>
-          <w:ilvl w:val="0"/>
-          <w:numId w:val="5"/>
-        </w:numPr>
-      </w:pPr>
-      <w:r>
-        <w:t xml:space="preserve">Added critical hit functionality in </w:t>
-      </w:r>
-      <w:proofErr w:type="gramStart"/>
-      <w:r>
-        <w:t>backend</w:t>
-      </w:r>
-      <w:proofErr w:type="gramEnd"/>
-    </w:p>
-    <w:p>
-      <w:pPr>
-        <w:pStyle w:val="ListParagraph"/>
-        <w:numPr>
-          <w:ilvl w:val="0"/>
-          <w:numId w:val="5"/>
-        </w:numPr>
-      </w:pPr>
-      <w:r>
-        <w:t xml:space="preserve">Updated GUI for allowing critical </w:t>
-      </w:r>
-      <w:proofErr w:type="gramStart"/>
-      <w:r>
-        <w:t>hits</w:t>
-      </w:r>
-      <w:proofErr w:type="gramEnd"/>
-    </w:p>
-    <w:p>
-      <w:pPr>
-        <w:pStyle w:val="ListParagraph"/>
-        <w:numPr>
-          <w:ilvl w:val="0"/>
-          <w:numId w:val="5"/>
-        </w:numPr>
-      </w:pPr>
-      <w:r>
-        <w:t xml:space="preserve">Updated damage functions to account for crits and </w:t>
-      </w:r>
-      <w:proofErr w:type="spellStart"/>
-      <w:proofErr w:type="gramStart"/>
-      <w:r>
-        <w:t>autocrits</w:t>
-      </w:r>
-      <w:proofErr w:type="spellEnd"/>
-      <w:proofErr w:type="gramEnd"/>
-    </w:p>
-    <w:p>
-      <w:pPr>
-        <w:pStyle w:val="ListParagraph"/>
-        <w:numPr>
-          <w:ilvl w:val="0"/>
-          <w:numId w:val="5"/>
-        </w:numPr>
-      </w:pPr>
-      <w:proofErr w:type="spellStart"/>
+        <w:t>Nathanael Ostheller</w:t>
+      </w:r>
+    </w:p>
+    <w:p>
+      <w:pPr>
+        <w:pStyle w:val="ListParagraph"/>
+        <w:numPr>
+          <w:ilvl w:val="0"/>
+          <w:numId w:val="5"/>
+        </w:numPr>
+      </w:pPr>
+      <w:r>
+        <w:t>Added critical hit functionality in backend</w:t>
+      </w:r>
+    </w:p>
+    <w:p>
+      <w:pPr>
+        <w:pStyle w:val="ListParagraph"/>
+        <w:numPr>
+          <w:ilvl w:val="0"/>
+          <w:numId w:val="5"/>
+        </w:numPr>
+      </w:pPr>
+      <w:r>
+        <w:t>Updated GUI for allowing critical hits</w:t>
+      </w:r>
+    </w:p>
+    <w:p>
+      <w:pPr>
+        <w:pStyle w:val="ListParagraph"/>
+        <w:numPr>
+          <w:ilvl w:val="0"/>
+          <w:numId w:val="5"/>
+        </w:numPr>
+      </w:pPr>
+      <w:r>
+        <w:t>Updated damage functions to account for crits and autocrits</w:t>
+      </w:r>
+    </w:p>
+    <w:p>
+      <w:pPr>
+        <w:pStyle w:val="ListParagraph"/>
+        <w:numPr>
+          <w:ilvl w:val="0"/>
+          <w:numId w:val="5"/>
+        </w:numPr>
+      </w:pPr>
       <w:r>
         <w:t>Creature.</w:t>
       </w:r>
@@ -97,22 +74,17 @@
         <w:t>a</w:t>
       </w:r>
       <w:r>
-        <w:t>ddHealth</w:t>
-      </w:r>
-      <w:proofErr w:type="spellEnd"/>
-      <w:r>
-        <w:t xml:space="preserve"> Tests</w:t>
-      </w:r>
-    </w:p>
-    <w:p>
-      <w:pPr>
-        <w:pStyle w:val="ListParagraph"/>
-        <w:numPr>
-          <w:ilvl w:val="0"/>
-          <w:numId w:val="5"/>
-        </w:numPr>
-      </w:pPr>
-      <w:proofErr w:type="spellStart"/>
+        <w:t>ddHealth Tests</w:t>
+      </w:r>
+    </w:p>
+    <w:p>
+      <w:pPr>
+        <w:pStyle w:val="ListParagraph"/>
+        <w:numPr>
+          <w:ilvl w:val="0"/>
+          <w:numId w:val="5"/>
+        </w:numPr>
+      </w:pPr>
       <w:r>
         <w:t>Creature.</w:t>
       </w:r>
@@ -120,45 +92,67 @@
         <w:t>r</w:t>
       </w:r>
       <w:r>
-        <w:t>emoveHealth</w:t>
-      </w:r>
-      <w:proofErr w:type="spellEnd"/>
-      <w:r>
-        <w:t xml:space="preserve"> Tests</w:t>
-      </w:r>
-    </w:p>
-    <w:p>
-      <w:pPr>
-        <w:pStyle w:val="ListParagraph"/>
-        <w:numPr>
-          <w:ilvl w:val="0"/>
-          <w:numId w:val="5"/>
-        </w:numPr>
-      </w:pPr>
-      <w:proofErr w:type="spellStart"/>
-      <w:r>
-        <w:t>Creature.addBonusHealth</w:t>
-      </w:r>
-      <w:proofErr w:type="spellEnd"/>
-      <w:r>
-        <w:t xml:space="preserve"> Tests</w:t>
-      </w:r>
-    </w:p>
-    <w:p>
-      <w:pPr>
-        <w:pStyle w:val="ListParagraph"/>
-        <w:numPr>
-          <w:ilvl w:val="0"/>
-          <w:numId w:val="5"/>
-        </w:numPr>
-      </w:pPr>
-      <w:proofErr w:type="spellStart"/>
-      <w:r>
-        <w:t>Creature.addCondition</w:t>
-      </w:r>
-      <w:proofErr w:type="spellEnd"/>
-      <w:r>
-        <w:t xml:space="preserve"> Test</w:t>
+        <w:t>emoveHealth Tests</w:t>
+      </w:r>
+    </w:p>
+    <w:p>
+      <w:pPr>
+        <w:pStyle w:val="ListParagraph"/>
+        <w:numPr>
+          <w:ilvl w:val="0"/>
+          <w:numId w:val="5"/>
+        </w:numPr>
+      </w:pPr>
+      <w:r>
+        <w:t>Creature.addBonusHealth Tests</w:t>
+      </w:r>
+    </w:p>
+    <w:p>
+      <w:pPr>
+        <w:pStyle w:val="ListParagraph"/>
+        <w:numPr>
+          <w:ilvl w:val="0"/>
+          <w:numId w:val="5"/>
+        </w:numPr>
+      </w:pPr>
+      <w:r>
+        <w:t>Creature.addCondition Test</w:t>
+      </w:r>
+    </w:p>
+    <w:p>
+      <w:pPr>
+        <w:pStyle w:val="ListParagraph"/>
+        <w:numPr>
+          <w:ilvl w:val="0"/>
+          <w:numId w:val="5"/>
+        </w:numPr>
+      </w:pPr>
+      <w:r>
+        <w:t>CreatureDao.advanceTurn Test</w:t>
+      </w:r>
+    </w:p>
+    <w:p>
+      <w:pPr>
+        <w:pStyle w:val="ListParagraph"/>
+        <w:numPr>
+          <w:ilvl w:val="0"/>
+          <w:numId w:val="5"/>
+        </w:numPr>
+      </w:pPr>
+      <w:r>
+        <w:t>CreatureDao.SaveCreatures Test</w:t>
+      </w:r>
+    </w:p>
+    <w:p>
+      <w:pPr>
+        <w:pStyle w:val="ListParagraph"/>
+        <w:numPr>
+          <w:ilvl w:val="0"/>
+          <w:numId w:val="5"/>
+        </w:numPr>
+      </w:pPr>
+      <w:r>
+        <w:t>CreatureDao.LoadCreatures Test</w:t>
       </w:r>
     </w:p>
     <w:p>
@@ -177,146 +171,104 @@
           <w:numId w:val="5"/>
         </w:numPr>
       </w:pPr>
-      <w:proofErr w:type="spellStart"/>
       <w:r>
         <w:t>ConditionDaoImplTest</w:t>
       </w:r>
-      <w:proofErr w:type="spellEnd"/>
-    </w:p>
-    <w:p>
-      <w:pPr>
-        <w:pStyle w:val="ListParagraph"/>
-        <w:numPr>
-          <w:ilvl w:val="0"/>
-          <w:numId w:val="5"/>
-        </w:numPr>
-      </w:pPr>
-      <w:proofErr w:type="spellStart"/>
-      <w:r>
-        <w:t>Creature.removeCondition</w:t>
-      </w:r>
-      <w:proofErr w:type="spellEnd"/>
-      <w:r>
-        <w:t xml:space="preserve"> Tests</w:t>
-      </w:r>
-    </w:p>
-    <w:p>
-      <w:pPr>
-        <w:pStyle w:val="ListParagraph"/>
-        <w:numPr>
-          <w:ilvl w:val="0"/>
-          <w:numId w:val="5"/>
-        </w:numPr>
-      </w:pPr>
-      <w:proofErr w:type="spellStart"/>
-      <w:r>
-        <w:t>Creature.decrementCondition</w:t>
-      </w:r>
-      <w:proofErr w:type="spellEnd"/>
-      <w:r>
-        <w:t xml:space="preserve"> Tests</w:t>
-      </w:r>
-    </w:p>
-    <w:p>
-      <w:pPr>
-        <w:pStyle w:val="ListParagraph"/>
-        <w:numPr>
-          <w:ilvl w:val="0"/>
-          <w:numId w:val="5"/>
-        </w:numPr>
-      </w:pPr>
-      <w:proofErr w:type="spellStart"/>
-      <w:r>
-        <w:t>Creature.getName</w:t>
-      </w:r>
-      <w:proofErr w:type="spellEnd"/>
-      <w:r>
-        <w:t xml:space="preserve"> Tests</w:t>
-      </w:r>
-    </w:p>
-    <w:p>
-      <w:pPr>
-        <w:pStyle w:val="ListParagraph"/>
-        <w:numPr>
-          <w:ilvl w:val="0"/>
-          <w:numId w:val="5"/>
-        </w:numPr>
-      </w:pPr>
-      <w:proofErr w:type="spellStart"/>
-      <w:r>
-        <w:t>Creature.getMaxHealth</w:t>
-      </w:r>
-      <w:proofErr w:type="spellEnd"/>
-      <w:r>
-        <w:t xml:space="preserve"> Tests</w:t>
-      </w:r>
-    </w:p>
-    <w:p>
-      <w:pPr>
-        <w:pStyle w:val="ListParagraph"/>
-        <w:numPr>
-          <w:ilvl w:val="0"/>
-          <w:numId w:val="5"/>
-        </w:numPr>
-      </w:pPr>
-      <w:proofErr w:type="spellStart"/>
-      <w:r>
-        <w:t>Creature.getCurrentHealth</w:t>
-      </w:r>
-      <w:proofErr w:type="spellEnd"/>
-      <w:r>
-        <w:t xml:space="preserve"> Tests</w:t>
-      </w:r>
-    </w:p>
-    <w:p>
-      <w:pPr>
-        <w:pStyle w:val="ListParagraph"/>
-        <w:numPr>
-          <w:ilvl w:val="0"/>
-          <w:numId w:val="5"/>
-        </w:numPr>
-      </w:pPr>
-      <w:proofErr w:type="spellStart"/>
-      <w:r>
-        <w:t>Creature.getInitative</w:t>
-      </w:r>
-      <w:proofErr w:type="spellEnd"/>
-      <w:r>
-        <w:t xml:space="preserve"> Tests</w:t>
-      </w:r>
-    </w:p>
-    <w:p>
-      <w:pPr>
-        <w:pStyle w:val="ListParagraph"/>
-        <w:numPr>
-          <w:ilvl w:val="0"/>
-          <w:numId w:val="5"/>
-        </w:numPr>
-      </w:pPr>
-      <w:proofErr w:type="spellStart"/>
-      <w:r>
-        <w:t>Creature.getCurrentConditions</w:t>
-      </w:r>
-      <w:proofErr w:type="spellEnd"/>
-      <w:r>
-        <w:t xml:space="preserve"> Tests</w:t>
-      </w:r>
-    </w:p>
-    <w:p>
-      <w:pPr>
-        <w:pStyle w:val="ListParagraph"/>
-        <w:numPr>
-          <w:ilvl w:val="0"/>
-          <w:numId w:val="5"/>
-        </w:numPr>
-      </w:pPr>
-      <w:proofErr w:type="spellStart"/>
-      <w:r>
-        <w:t>Creature.getAvailableConditions</w:t>
-      </w:r>
-      <w:proofErr w:type="spellEnd"/>
-      <w:r>
-        <w:t xml:space="preserve"> Tests</w:t>
+    </w:p>
+    <w:p>
+      <w:pPr>
+        <w:pStyle w:val="ListParagraph"/>
+        <w:numPr>
+          <w:ilvl w:val="0"/>
+          <w:numId w:val="5"/>
+        </w:numPr>
+      </w:pPr>
+      <w:r>
+        <w:t>Creature.removeCondition Tests</w:t>
+      </w:r>
+    </w:p>
+    <w:p>
+      <w:pPr>
+        <w:pStyle w:val="ListParagraph"/>
+        <w:numPr>
+          <w:ilvl w:val="0"/>
+          <w:numId w:val="5"/>
+        </w:numPr>
+      </w:pPr>
+      <w:r>
+        <w:t>Creature.decrementCondition Tests</w:t>
+      </w:r>
+    </w:p>
+    <w:p>
+      <w:pPr>
+        <w:pStyle w:val="ListParagraph"/>
+        <w:numPr>
+          <w:ilvl w:val="0"/>
+          <w:numId w:val="5"/>
+        </w:numPr>
+      </w:pPr>
+      <w:r>
+        <w:t>Creature.getName Tests</w:t>
+      </w:r>
+    </w:p>
+    <w:p>
+      <w:pPr>
+        <w:pStyle w:val="ListParagraph"/>
+        <w:numPr>
+          <w:ilvl w:val="0"/>
+          <w:numId w:val="5"/>
+        </w:numPr>
+      </w:pPr>
+      <w:r>
+        <w:t>Creature.getMaxHealth Tests</w:t>
+      </w:r>
+    </w:p>
+    <w:p>
+      <w:pPr>
+        <w:pStyle w:val="ListParagraph"/>
+        <w:numPr>
+          <w:ilvl w:val="0"/>
+          <w:numId w:val="5"/>
+        </w:numPr>
+      </w:pPr>
+      <w:r>
+        <w:t>Creature.getCurrentHealth Tests</w:t>
+      </w:r>
+    </w:p>
+    <w:p>
+      <w:pPr>
+        <w:pStyle w:val="ListParagraph"/>
+        <w:numPr>
+          <w:ilvl w:val="0"/>
+          <w:numId w:val="5"/>
+        </w:numPr>
+      </w:pPr>
+      <w:r>
+        <w:t>Creature.getInitative Tests</w:t>
+      </w:r>
+    </w:p>
+    <w:p>
+      <w:pPr>
+        <w:pStyle w:val="ListParagraph"/>
+        <w:numPr>
+          <w:ilvl w:val="0"/>
+          <w:numId w:val="5"/>
+        </w:numPr>
+      </w:pPr>
+      <w:r>
+        <w:t>Creature.getCurrentConditions Tests</w:t>
+      </w:r>
+    </w:p>
+    <w:p>
+      <w:pPr>
+        <w:pStyle w:val="ListParagraph"/>
+        <w:numPr>
+          <w:ilvl w:val="0"/>
+          <w:numId w:val="5"/>
+        </w:numPr>
+      </w:pPr>
+      <w:r>
+        <w:t>Creature.getAvailableConditions Tests</w:t>
       </w:r>
     </w:p>
     <w:p>
@@ -336,30 +288,20 @@
         </w:numPr>
       </w:pPr>
       <w:r>
-        <w:t xml:space="preserve">Turn tracking </w:t>
-      </w:r>
-      <w:proofErr w:type="gramStart"/>
-      <w:r>
-        <w:t>implementation</w:t>
-      </w:r>
-      <w:proofErr w:type="gramEnd"/>
-    </w:p>
-    <w:p>
-      <w:pPr>
-        <w:pStyle w:val="ListParagraph"/>
-        <w:numPr>
-          <w:ilvl w:val="0"/>
-          <w:numId w:val="5"/>
-        </w:numPr>
-      </w:pPr>
-      <w:r>
-        <w:t xml:space="preserve">Creature grouping for turn </w:t>
-      </w:r>
-      <w:proofErr w:type="gramStart"/>
-      <w:r>
-        <w:t>tracking</w:t>
-      </w:r>
-      <w:proofErr w:type="gramEnd"/>
+        <w:t>Turn tracking implementation</w:t>
+      </w:r>
+    </w:p>
+    <w:p>
+      <w:pPr>
+        <w:pStyle w:val="ListParagraph"/>
+        <w:numPr>
+          <w:ilvl w:val="0"/>
+          <w:numId w:val="5"/>
+        </w:numPr>
+      </w:pPr>
+      <w:r>
+        <w:t>Creature grouping for turn tracking</w:t>
+      </w:r>
     </w:p>
     <w:p>
       <w:pPr>
@@ -382,13 +324,8 @@
         </w:numPr>
       </w:pPr>
       <w:r>
-        <w:t xml:space="preserve">GUI rounds </w:t>
-      </w:r>
-      <w:proofErr w:type="gramStart"/>
-      <w:r>
-        <w:t>label</w:t>
-      </w:r>
-      <w:proofErr w:type="gramEnd"/>
+        <w:t>GUI rounds label</w:t>
+      </w:r>
     </w:p>
     <w:p>
       <w:pPr>
@@ -423,30 +360,20 @@
         </w:numPr>
       </w:pPr>
       <w:r>
-        <w:t xml:space="preserve">Integrated new conditions and </w:t>
-      </w:r>
-      <w:proofErr w:type="gramStart"/>
-      <w:r>
-        <w:t>GUI</w:t>
-      </w:r>
-      <w:proofErr w:type="gramEnd"/>
-    </w:p>
-    <w:p>
-      <w:pPr>
-        <w:pStyle w:val="ListParagraph"/>
-        <w:numPr>
-          <w:ilvl w:val="0"/>
-          <w:numId w:val="5"/>
-        </w:numPr>
-      </w:pPr>
-      <w:r>
-        <w:t xml:space="preserve">Created condition </w:t>
-      </w:r>
-      <w:proofErr w:type="gramStart"/>
-      <w:r>
-        <w:t>durations</w:t>
-      </w:r>
-      <w:proofErr w:type="gramEnd"/>
+        <w:t>Integrated new conditions and GUI</w:t>
+      </w:r>
+    </w:p>
+    <w:p>
+      <w:pPr>
+        <w:pStyle w:val="ListParagraph"/>
+        <w:numPr>
+          <w:ilvl w:val="0"/>
+          <w:numId w:val="5"/>
+        </w:numPr>
+      </w:pPr>
+      <w:r>
+        <w:t>Created condition durations</w:t>
+      </w:r>
     </w:p>
     <w:p>
       <w:r>
@@ -471,34 +398,8 @@
           <w:numId w:val="7"/>
         </w:numPr>
       </w:pPr>
-      <w:proofErr w:type="spellStart"/>
-      <w:r>
-        <w:t>Creature.removeHealth</w:t>
-      </w:r>
-      <w:proofErr w:type="spellEnd"/>
-      <w:r>
-        <w:t xml:space="preserve"> bypassed the </w:t>
-      </w:r>
-      <w:proofErr w:type="spellStart"/>
-      <w:proofErr w:type="gramStart"/>
-      <w:r>
-        <w:t>Creature</w:t>
-      </w:r>
-      <w:proofErr w:type="gramEnd"/>
-      <w:r>
-        <w:t>.getCurrentConditions</w:t>
-      </w:r>
-      <w:proofErr w:type="spellEnd"/>
-      <w:r>
-        <w:t xml:space="preserve"> function and used the one in the </w:t>
-      </w:r>
-      <w:proofErr w:type="spellStart"/>
-      <w:r>
-        <w:t>ConditionDao</w:t>
-      </w:r>
-      <w:proofErr w:type="spellEnd"/>
-      <w:r>
-        <w:t xml:space="preserve"> instead</w:t>
+      <w:r>
+        <w:t>Creature.removeHealth bypassed the Creature.getCurrentConditions function and used the one in the ConditionDao instead</w:t>
       </w:r>
     </w:p>
     <w:p>
@@ -509,11 +410,9 @@
           <w:numId w:val="7"/>
         </w:numPr>
       </w:pPr>
-      <w:proofErr w:type="spellStart"/>
       <w:r>
         <w:t>removeHealth_with_auto_crits</w:t>
       </w:r>
-      <w:proofErr w:type="spellEnd"/>
     </w:p>
     <w:p>
       <w:pPr>
@@ -536,7 +435,7 @@
         </w:numPr>
       </w:pPr>
       <w:r>
-        <w:t>Bug Name</w:t>
+        <w:t>CreatureDaoImpl had a section of untouched code in the advanceTurn function, added that code in for function optimization</w:t>
       </w:r>
     </w:p>
     <w:p>
@@ -548,7 +447,7 @@
         </w:numPr>
       </w:pPr>
       <w:r>
-        <w:t>Found by</w:t>
+        <w:t xml:space="preserve">CreatureDao.advanceTurn </w:t>
       </w:r>
     </w:p>
     <w:p>
@@ -560,20 +459,19 @@
         </w:numPr>
       </w:pPr>
       <w:r>
-        <w:t>Fixed/Unfixed</w:t>
-      </w:r>
-    </w:p>
-    <w:p>
-      <w:r>
-        <w:br w:type="page"/>
+        <w:t>Fixed</w:t>
       </w:r>
     </w:p>
     <w:p>
       <w:pPr>
         <w:pStyle w:val="Heading1"/>
       </w:pPr>
-      <w:r>
-        <w:lastRenderedPageBreak/>
+    </w:p>
+    <w:p>
+      <w:pPr>
+        <w:pStyle w:val="Heading1"/>
+      </w:pPr>
+      <w:r>
         <w:t>Testing Plans</w:t>
       </w:r>
     </w:p>
@@ -586,7 +484,11 @@
         <w:t>System Testing</w:t>
       </w:r>
     </w:p>
-    <w:p/>
+    <w:p>
+      <w:r>
+        <w:t>For system testing we hope to focus on black box testing, and test things from the GUI and a user perspective, as that is something that we were unable to really do during our unit testing in this section.</w:t>
+      </w:r>
+    </w:p>
     <w:p>
       <w:pPr>
         <w:pStyle w:val="Heading2"/>
@@ -595,13 +497,22 @@
         <w:t>Integration Testing</w:t>
       </w:r>
     </w:p>
-    <w:p/>
+    <w:p>
+      <w:r>
+        <w:t>For integration testing we intend to do neighborhood integration testing and integrate items with the classes directly surrounding it. This will allow us to test the systems that will actually be interacting in groups without needing to limit to pairs or having large amounts added at the same time.</w:t>
+      </w:r>
+    </w:p>
     <w:p>
       <w:pPr>
         <w:pStyle w:val="Heading2"/>
       </w:pPr>
       <w:r>
         <w:t>Performance Testing</w:t>
+      </w:r>
+    </w:p>
+    <w:p>
+      <w:r>
+        <w:t>As stated in class, due to us not having a web application, and instead developing a GUI application we do not have a clear way to performance test. We do intend to run tests regarding filling the application with large number of creatures to test performance.</w:t>
       </w:r>
     </w:p>
     <w:p/>
@@ -1261,6 +1172,48 @@
   </w:num>
   <w:num w:numId="7" w16cid:durableId="1922062385">
     <w:abstractNumId w:val="0"/>
+  </w:num>
+  <w:num w:numId="8" w16cid:durableId="153643132">
+    <w:abstractNumId w:val="2"/>
+    <w:lvlOverride w:ilvl="0"/>
+    <w:lvlOverride w:ilvl="1"/>
+    <w:lvlOverride w:ilvl="2"/>
+    <w:lvlOverride w:ilvl="3"/>
+    <w:lvlOverride w:ilvl="4"/>
+    <w:lvlOverride w:ilvl="5"/>
+    <w:lvlOverride w:ilvl="6"/>
+    <w:lvlOverride w:ilvl="7"/>
+    <w:lvlOverride w:ilvl="8"/>
+  </w:num>
+  <w:num w:numId="9" w16cid:durableId="1419449658">
+    <w:abstractNumId w:val="0"/>
+    <w:lvlOverride w:ilvl="0">
+      <w:startOverride w:val="1"/>
+    </w:lvlOverride>
+    <w:lvlOverride w:ilvl="1">
+      <w:startOverride w:val="1"/>
+    </w:lvlOverride>
+    <w:lvlOverride w:ilvl="2">
+      <w:startOverride w:val="1"/>
+    </w:lvlOverride>
+    <w:lvlOverride w:ilvl="3">
+      <w:startOverride w:val="1"/>
+    </w:lvlOverride>
+    <w:lvlOverride w:ilvl="4">
+      <w:startOverride w:val="1"/>
+    </w:lvlOverride>
+    <w:lvlOverride w:ilvl="5">
+      <w:startOverride w:val="1"/>
+    </w:lvlOverride>
+    <w:lvlOverride w:ilvl="6">
+      <w:startOverride w:val="1"/>
+    </w:lvlOverride>
+    <w:lvlOverride w:ilvl="7">
+      <w:startOverride w:val="1"/>
+    </w:lvlOverride>
+    <w:lvlOverride w:ilvl="8">
+      <w:startOverride w:val="1"/>
+    </w:lvlOverride>
   </w:num>
 </w:numbering>
 </file>

</xml_diff>